<commit_message>
update minggu 8 senin
</commit_message>
<xml_diff>
--- a/Selasa/Metodologi Penelitian/Literature review.docx
+++ b/Selasa/Metodologi Penelitian/Literature review.docx
@@ -22,7 +22,29 @@
           <w:sz w:val="28"/>
           <w:szCs w:val="28"/>
         </w:rPr>
-        <w:t xml:space="preserve">Nama: Isep </w:t>
+        <w:t xml:space="preserve">Nama: </w:t>
+      </w:r>
+      <w:proofErr w:type="spellStart"/>
+      <w:r>
+        <w:rPr>
+          <w:rFonts w:ascii="Times New Roman" w:hAnsi="Times New Roman" w:cs="Times New Roman"/>
+          <w:b/>
+          <w:bCs/>
+          <w:sz w:val="28"/>
+          <w:szCs w:val="28"/>
+        </w:rPr>
+        <w:t>Isep</w:t>
+      </w:r>
+      <w:proofErr w:type="spellEnd"/>
+      <w:r>
+        <w:rPr>
+          <w:rFonts w:ascii="Times New Roman" w:hAnsi="Times New Roman" w:cs="Times New Roman"/>
+          <w:b/>
+          <w:bCs/>
+          <w:sz w:val="28"/>
+          <w:szCs w:val="28"/>
+        </w:rPr>
+        <w:t xml:space="preserve"> </w:t>
       </w:r>
       <w:proofErr w:type="spellStart"/>
       <w:r>
@@ -82,6 +104,7 @@
           <w:szCs w:val="28"/>
         </w:rPr>
       </w:pPr>
+      <w:proofErr w:type="spellStart"/>
       <w:r>
         <w:rPr>
           <w:rFonts w:ascii="Times New Roman" w:hAnsi="Times New Roman" w:cs="Times New Roman"/>
@@ -90,7 +113,18 @@
           <w:sz w:val="28"/>
           <w:szCs w:val="28"/>
         </w:rPr>
-        <w:t xml:space="preserve">Kelas: </w:t>
+        <w:t>Kelas</w:t>
+      </w:r>
+      <w:proofErr w:type="spellEnd"/>
+      <w:r>
+        <w:rPr>
+          <w:rFonts w:ascii="Times New Roman" w:hAnsi="Times New Roman" w:cs="Times New Roman"/>
+          <w:b/>
+          <w:bCs/>
+          <w:sz w:val="28"/>
+          <w:szCs w:val="28"/>
+        </w:rPr>
+        <w:t xml:space="preserve">: </w:t>
       </w:r>
       <w:proofErr w:type="spellStart"/>
       <w:r>
@@ -1237,7 +1271,27 @@
                 <w:sz w:val="24"/>
                 <w:szCs w:val="24"/>
               </w:rPr>
-              <w:t xml:space="preserve"> pembuatan </w:t>
+              <w:t xml:space="preserve"> </w:t>
+            </w:r>
+            <w:proofErr w:type="spellStart"/>
+            <w:r>
+              <w:rPr>
+                <w:rFonts w:ascii="Times New Roman" w:eastAsia="Times New Roman" w:hAnsi="Times New Roman" w:cs="Times New Roman"/>
+                <w:color w:val="000000"/>
+                <w:sz w:val="24"/>
+                <w:szCs w:val="24"/>
+              </w:rPr>
+              <w:t>pembuatan</w:t>
+            </w:r>
+            <w:proofErr w:type="spellEnd"/>
+            <w:r>
+              <w:rPr>
+                <w:rFonts w:ascii="Times New Roman" w:eastAsia="Times New Roman" w:hAnsi="Times New Roman" w:cs="Times New Roman"/>
+                <w:color w:val="000000"/>
+                <w:sz w:val="24"/>
+                <w:szCs w:val="24"/>
+              </w:rPr>
+              <w:t xml:space="preserve"> </w:t>
             </w:r>
             <w:proofErr w:type="spellStart"/>
             <w:r>
@@ -1562,7 +1616,27 @@
                 <w:sz w:val="24"/>
                 <w:szCs w:val="24"/>
               </w:rPr>
-              <w:t xml:space="preserve"> dengan Analisa SWOT </w:t>
+              <w:t xml:space="preserve"> </w:t>
+            </w:r>
+            <w:proofErr w:type="spellStart"/>
+            <w:r>
+              <w:rPr>
+                <w:rFonts w:ascii="Times New Roman" w:eastAsia="Times New Roman" w:hAnsi="Times New Roman" w:cs="Times New Roman"/>
+                <w:color w:val="000000"/>
+                <w:sz w:val="24"/>
+                <w:szCs w:val="24"/>
+              </w:rPr>
+              <w:t>dengan</w:t>
+            </w:r>
+            <w:proofErr w:type="spellEnd"/>
+            <w:r>
+              <w:rPr>
+                <w:rFonts w:ascii="Times New Roman" w:eastAsia="Times New Roman" w:hAnsi="Times New Roman" w:cs="Times New Roman"/>
+                <w:color w:val="000000"/>
+                <w:sz w:val="24"/>
+                <w:szCs w:val="24"/>
+              </w:rPr>
+              <w:t xml:space="preserve"> Analisa SWOT </w:t>
             </w:r>
             <w:proofErr w:type="spellStart"/>
             <w:r>
@@ -2447,7 +2521,27 @@
                 <w:sz w:val="24"/>
                 <w:szCs w:val="24"/>
               </w:rPr>
-              <w:t xml:space="preserve"> sequential search dengan </w:t>
+              <w:t xml:space="preserve"> sequential search </w:t>
+            </w:r>
+            <w:proofErr w:type="spellStart"/>
+            <w:r>
+              <w:rPr>
+                <w:rFonts w:ascii="Times New Roman" w:eastAsia="Times New Roman" w:hAnsi="Times New Roman" w:cs="Times New Roman"/>
+                <w:color w:val="000000"/>
+                <w:sz w:val="24"/>
+                <w:szCs w:val="24"/>
+              </w:rPr>
+              <w:t>dengan</w:t>
+            </w:r>
+            <w:proofErr w:type="spellEnd"/>
+            <w:r>
+              <w:rPr>
+                <w:rFonts w:ascii="Times New Roman" w:eastAsia="Times New Roman" w:hAnsi="Times New Roman" w:cs="Times New Roman"/>
+                <w:color w:val="000000"/>
+                <w:sz w:val="24"/>
+                <w:szCs w:val="24"/>
+              </w:rPr>
+              <w:t xml:space="preserve"> </w:t>
             </w:r>
             <w:proofErr w:type="spellStart"/>
             <w:r>
@@ -2768,7 +2862,27 @@
                 <w:sz w:val="24"/>
                 <w:szCs w:val="24"/>
               </w:rPr>
-              <w:t xml:space="preserve"> Pembuatan </w:t>
+              <w:t xml:space="preserve"> </w:t>
+            </w:r>
+            <w:proofErr w:type="spellStart"/>
+            <w:r>
+              <w:rPr>
+                <w:rFonts w:ascii="Times New Roman" w:eastAsia="Times New Roman" w:hAnsi="Times New Roman" w:cs="Times New Roman"/>
+                <w:color w:val="000000"/>
+                <w:sz w:val="24"/>
+                <w:szCs w:val="24"/>
+              </w:rPr>
+              <w:t>Pembuatan</w:t>
+            </w:r>
+            <w:proofErr w:type="spellEnd"/>
+            <w:r>
+              <w:rPr>
+                <w:rFonts w:ascii="Times New Roman" w:eastAsia="Times New Roman" w:hAnsi="Times New Roman" w:cs="Times New Roman"/>
+                <w:color w:val="000000"/>
+                <w:sz w:val="24"/>
+                <w:szCs w:val="24"/>
+              </w:rPr>
+              <w:t xml:space="preserve"> </w:t>
             </w:r>
             <w:proofErr w:type="spellStart"/>
             <w:r>
@@ -3152,7 +3266,27 @@
                 <w:sz w:val="24"/>
                 <w:szCs w:val="24"/>
               </w:rPr>
-              <w:t xml:space="preserve"> data. Dengan </w:t>
+              <w:t xml:space="preserve"> data. </w:t>
+            </w:r>
+            <w:proofErr w:type="spellStart"/>
+            <w:r>
+              <w:rPr>
+                <w:rFonts w:ascii="Times New Roman" w:eastAsia="Times New Roman" w:hAnsi="Times New Roman" w:cs="Times New Roman"/>
+                <w:color w:val="000000"/>
+                <w:sz w:val="24"/>
+                <w:szCs w:val="24"/>
+              </w:rPr>
+              <w:t>Dengan</w:t>
+            </w:r>
+            <w:proofErr w:type="spellEnd"/>
+            <w:r>
+              <w:rPr>
+                <w:rFonts w:ascii="Times New Roman" w:eastAsia="Times New Roman" w:hAnsi="Times New Roman" w:cs="Times New Roman"/>
+                <w:color w:val="000000"/>
+                <w:sz w:val="24"/>
+                <w:szCs w:val="24"/>
+              </w:rPr>
+              <w:t xml:space="preserve"> </w:t>
             </w:r>
             <w:proofErr w:type="spellStart"/>
             <w:r>
@@ -3377,7 +3511,27 @@
                 <w:sz w:val="24"/>
                 <w:szCs w:val="24"/>
               </w:rPr>
-              <w:t xml:space="preserve">, proses pembuatan </w:t>
+              <w:t xml:space="preserve">, proses </w:t>
+            </w:r>
+            <w:proofErr w:type="spellStart"/>
+            <w:r>
+              <w:rPr>
+                <w:rFonts w:ascii="Times New Roman" w:eastAsia="Times New Roman" w:hAnsi="Times New Roman" w:cs="Times New Roman"/>
+                <w:color w:val="000000"/>
+                <w:sz w:val="24"/>
+                <w:szCs w:val="24"/>
+              </w:rPr>
+              <w:t>pembuatan</w:t>
+            </w:r>
+            <w:proofErr w:type="spellEnd"/>
+            <w:r>
+              <w:rPr>
+                <w:rFonts w:ascii="Times New Roman" w:eastAsia="Times New Roman" w:hAnsi="Times New Roman" w:cs="Times New Roman"/>
+                <w:color w:val="000000"/>
+                <w:sz w:val="24"/>
+                <w:szCs w:val="24"/>
+              </w:rPr>
+              <w:t xml:space="preserve"> </w:t>
             </w:r>
             <w:proofErr w:type="spellStart"/>
             <w:r>
@@ -4634,7 +4788,27 @@
                 <w:sz w:val="24"/>
                 <w:szCs w:val="24"/>
               </w:rPr>
-              <w:t xml:space="preserve"> dengan </w:t>
+              <w:t xml:space="preserve"> </w:t>
+            </w:r>
+            <w:proofErr w:type="spellStart"/>
+            <w:r>
+              <w:rPr>
+                <w:rFonts w:ascii="Times New Roman" w:eastAsia="Times New Roman" w:hAnsi="Times New Roman" w:cs="Times New Roman"/>
+                <w:color w:val="000000"/>
+                <w:sz w:val="24"/>
+                <w:szCs w:val="24"/>
+              </w:rPr>
+              <w:t>dengan</w:t>
+            </w:r>
+            <w:proofErr w:type="spellEnd"/>
+            <w:r>
+              <w:rPr>
+                <w:rFonts w:ascii="Times New Roman" w:eastAsia="Times New Roman" w:hAnsi="Times New Roman" w:cs="Times New Roman"/>
+                <w:color w:val="000000"/>
+                <w:sz w:val="24"/>
+                <w:szCs w:val="24"/>
+              </w:rPr>
+              <w:t xml:space="preserve"> </w:t>
             </w:r>
             <w:proofErr w:type="spellStart"/>
             <w:r>
@@ -5508,7 +5682,27 @@
                 <w:sz w:val="24"/>
                 <w:szCs w:val="24"/>
               </w:rPr>
-              <w:t xml:space="preserve"> pembuatan </w:t>
+              <w:t xml:space="preserve"> </w:t>
+            </w:r>
+            <w:proofErr w:type="spellStart"/>
+            <w:r>
+              <w:rPr>
+                <w:rFonts w:ascii="Times New Roman" w:eastAsia="Times New Roman" w:hAnsi="Times New Roman" w:cs="Times New Roman"/>
+                <w:color w:val="000000"/>
+                <w:sz w:val="24"/>
+                <w:szCs w:val="24"/>
+              </w:rPr>
+              <w:t>pembuatan</w:t>
+            </w:r>
+            <w:proofErr w:type="spellEnd"/>
+            <w:r>
+              <w:rPr>
+                <w:rFonts w:ascii="Times New Roman" w:eastAsia="Times New Roman" w:hAnsi="Times New Roman" w:cs="Times New Roman"/>
+                <w:color w:val="000000"/>
+                <w:sz w:val="24"/>
+                <w:szCs w:val="24"/>
+              </w:rPr>
+              <w:t xml:space="preserve"> </w:t>
             </w:r>
             <w:proofErr w:type="spellStart"/>
             <w:r>
@@ -11321,7 +11515,27 @@
                 <w:sz w:val="24"/>
                 <w:szCs w:val="24"/>
               </w:rPr>
-              <w:t xml:space="preserve"> dengan </w:t>
+              <w:t xml:space="preserve"> </w:t>
+            </w:r>
+            <w:proofErr w:type="spellStart"/>
+            <w:r>
+              <w:rPr>
+                <w:rFonts w:ascii="Times New Roman" w:eastAsia="Times New Roman" w:hAnsi="Times New Roman" w:cs="Times New Roman"/>
+                <w:color w:val="000000"/>
+                <w:sz w:val="24"/>
+                <w:szCs w:val="24"/>
+              </w:rPr>
+              <w:t>dengan</w:t>
+            </w:r>
+            <w:proofErr w:type="spellEnd"/>
+            <w:r>
+              <w:rPr>
+                <w:rFonts w:ascii="Times New Roman" w:eastAsia="Times New Roman" w:hAnsi="Times New Roman" w:cs="Times New Roman"/>
+                <w:color w:val="000000"/>
+                <w:sz w:val="24"/>
+                <w:szCs w:val="24"/>
+              </w:rPr>
+              <w:t xml:space="preserve"> </w:t>
             </w:r>
             <w:proofErr w:type="spellStart"/>
             <w:r>
@@ -12057,7 +12271,27 @@
                 <w:sz w:val="24"/>
                 <w:szCs w:val="24"/>
               </w:rPr>
-              <w:t xml:space="preserve"> dengan </w:t>
+              <w:t xml:space="preserve"> </w:t>
+            </w:r>
+            <w:proofErr w:type="spellStart"/>
+            <w:r>
+              <w:rPr>
+                <w:rFonts w:ascii="Times New Roman" w:eastAsia="Times New Roman" w:hAnsi="Times New Roman" w:cs="Times New Roman"/>
+                <w:color w:val="000000"/>
+                <w:sz w:val="24"/>
+                <w:szCs w:val="24"/>
+              </w:rPr>
+              <w:t>dengan</w:t>
+            </w:r>
+            <w:proofErr w:type="spellEnd"/>
+            <w:r>
+              <w:rPr>
+                <w:rFonts w:ascii="Times New Roman" w:eastAsia="Times New Roman" w:hAnsi="Times New Roman" w:cs="Times New Roman"/>
+                <w:color w:val="000000"/>
+                <w:sz w:val="24"/>
+                <w:szCs w:val="24"/>
+              </w:rPr>
+              <w:t xml:space="preserve"> </w:t>
             </w:r>
             <w:proofErr w:type="spellStart"/>
             <w:r>
@@ -12426,7 +12660,27 @@
                 <w:sz w:val="24"/>
                 <w:szCs w:val="24"/>
               </w:rPr>
-              <w:t xml:space="preserve"> dengan </w:t>
+              <w:t xml:space="preserve"> </w:t>
+            </w:r>
+            <w:proofErr w:type="spellStart"/>
+            <w:r>
+              <w:rPr>
+                <w:rFonts w:ascii="Times New Roman" w:eastAsia="Times New Roman" w:hAnsi="Times New Roman" w:cs="Times New Roman"/>
+                <w:color w:val="000000"/>
+                <w:sz w:val="24"/>
+                <w:szCs w:val="24"/>
+              </w:rPr>
+              <w:t>dengan</w:t>
+            </w:r>
+            <w:proofErr w:type="spellEnd"/>
+            <w:r>
+              <w:rPr>
+                <w:rFonts w:ascii="Times New Roman" w:eastAsia="Times New Roman" w:hAnsi="Times New Roman" w:cs="Times New Roman"/>
+                <w:color w:val="000000"/>
+                <w:sz w:val="24"/>
+                <w:szCs w:val="24"/>
+              </w:rPr>
+              <w:t xml:space="preserve"> </w:t>
             </w:r>
             <w:proofErr w:type="spellStart"/>
             <w:r>
@@ -12616,7 +12870,26 @@
                 <w:szCs w:val="24"/>
               </w:rPr>
               <w:br/>
-              <w:t xml:space="preserve">Pembuatan </w:t>
+            </w:r>
+            <w:proofErr w:type="spellStart"/>
+            <w:r>
+              <w:rPr>
+                <w:rFonts w:ascii="Times New Roman" w:eastAsia="Times New Roman" w:hAnsi="Times New Roman" w:cs="Times New Roman"/>
+                <w:color w:val="000000"/>
+                <w:sz w:val="24"/>
+                <w:szCs w:val="24"/>
+              </w:rPr>
+              <w:t>Pembuatan</w:t>
+            </w:r>
+            <w:proofErr w:type="spellEnd"/>
+            <w:r>
+              <w:rPr>
+                <w:rFonts w:ascii="Times New Roman" w:eastAsia="Times New Roman" w:hAnsi="Times New Roman" w:cs="Times New Roman"/>
+                <w:color w:val="000000"/>
+                <w:sz w:val="24"/>
+                <w:szCs w:val="24"/>
+              </w:rPr>
+              <w:t xml:space="preserve"> </w:t>
             </w:r>
             <w:proofErr w:type="spellStart"/>
             <w:r>
@@ -13319,7 +13592,27 @@
                 <w:sz w:val="24"/>
                 <w:szCs w:val="24"/>
               </w:rPr>
-              <w:t xml:space="preserve">, dengan </w:t>
+              <w:t xml:space="preserve">, </w:t>
+            </w:r>
+            <w:proofErr w:type="spellStart"/>
+            <w:r>
+              <w:rPr>
+                <w:rFonts w:ascii="Times New Roman" w:eastAsia="Times New Roman" w:hAnsi="Times New Roman" w:cs="Times New Roman"/>
+                <w:color w:val="000000"/>
+                <w:sz w:val="24"/>
+                <w:szCs w:val="24"/>
+              </w:rPr>
+              <w:t>dengan</w:t>
+            </w:r>
+            <w:proofErr w:type="spellEnd"/>
+            <w:r>
+              <w:rPr>
+                <w:rFonts w:ascii="Times New Roman" w:eastAsia="Times New Roman" w:hAnsi="Times New Roman" w:cs="Times New Roman"/>
+                <w:color w:val="000000"/>
+                <w:sz w:val="24"/>
+                <w:szCs w:val="24"/>
+              </w:rPr>
+              <w:t xml:space="preserve"> </w:t>
             </w:r>
             <w:proofErr w:type="spellStart"/>
             <w:r>
@@ -15197,7 +15490,27 @@
                 <w:sz w:val="24"/>
                 <w:szCs w:val="24"/>
               </w:rPr>
-              <w:t xml:space="preserve"> UMKM dengan </w:t>
+              <w:t xml:space="preserve"> UMKM </w:t>
+            </w:r>
+            <w:proofErr w:type="spellStart"/>
+            <w:r>
+              <w:rPr>
+                <w:rFonts w:ascii="Times New Roman" w:eastAsia="Times New Roman" w:hAnsi="Times New Roman" w:cs="Times New Roman"/>
+                <w:color w:val="000000"/>
+                <w:sz w:val="24"/>
+                <w:szCs w:val="24"/>
+              </w:rPr>
+              <w:t>dengan</w:t>
+            </w:r>
+            <w:proofErr w:type="spellEnd"/>
+            <w:r>
+              <w:rPr>
+                <w:rFonts w:ascii="Times New Roman" w:eastAsia="Times New Roman" w:hAnsi="Times New Roman" w:cs="Times New Roman"/>
+                <w:color w:val="000000"/>
+                <w:sz w:val="24"/>
+                <w:szCs w:val="24"/>
+              </w:rPr>
+              <w:t xml:space="preserve"> </w:t>
             </w:r>
             <w:proofErr w:type="spellStart"/>
             <w:r>
@@ -15653,7 +15966,27 @@
                 <w:sz w:val="24"/>
                 <w:szCs w:val="24"/>
               </w:rPr>
-              <w:t xml:space="preserve"> dengan </w:t>
+              <w:t xml:space="preserve"> </w:t>
+            </w:r>
+            <w:proofErr w:type="spellStart"/>
+            <w:r>
+              <w:rPr>
+                <w:rFonts w:ascii="Times New Roman" w:eastAsia="Times New Roman" w:hAnsi="Times New Roman" w:cs="Times New Roman"/>
+                <w:color w:val="000000"/>
+                <w:sz w:val="24"/>
+                <w:szCs w:val="24"/>
+              </w:rPr>
+              <w:t>dengan</w:t>
+            </w:r>
+            <w:proofErr w:type="spellEnd"/>
+            <w:r>
+              <w:rPr>
+                <w:rFonts w:ascii="Times New Roman" w:eastAsia="Times New Roman" w:hAnsi="Times New Roman" w:cs="Times New Roman"/>
+                <w:color w:val="000000"/>
+                <w:sz w:val="24"/>
+                <w:szCs w:val="24"/>
+              </w:rPr>
+              <w:t xml:space="preserve"> </w:t>
             </w:r>
             <w:proofErr w:type="spellStart"/>
             <w:r>
@@ -17086,14 +17419,25 @@
                 <w:szCs w:val="24"/>
               </w:rPr>
             </w:pPr>
-            <w:r>
-              <w:rPr>
-                <w:rFonts w:ascii="Times New Roman" w:eastAsia="Times New Roman" w:hAnsi="Times New Roman" w:cs="Times New Roman"/>
-                <w:color w:val="000000"/>
-                <w:sz w:val="24"/>
-                <w:szCs w:val="24"/>
-              </w:rPr>
-              <w:t xml:space="preserve">Dengan </w:t>
+            <w:proofErr w:type="spellStart"/>
+            <w:r>
+              <w:rPr>
+                <w:rFonts w:ascii="Times New Roman" w:eastAsia="Times New Roman" w:hAnsi="Times New Roman" w:cs="Times New Roman"/>
+                <w:color w:val="000000"/>
+                <w:sz w:val="24"/>
+                <w:szCs w:val="24"/>
+              </w:rPr>
+              <w:t>Dengan</w:t>
+            </w:r>
+            <w:proofErr w:type="spellEnd"/>
+            <w:r>
+              <w:rPr>
+                <w:rFonts w:ascii="Times New Roman" w:eastAsia="Times New Roman" w:hAnsi="Times New Roman" w:cs="Times New Roman"/>
+                <w:color w:val="000000"/>
+                <w:sz w:val="24"/>
+                <w:szCs w:val="24"/>
+              </w:rPr>
+              <w:t xml:space="preserve"> </w:t>
             </w:r>
             <w:proofErr w:type="spellStart"/>
             <w:r>
@@ -21887,7 +22231,27 @@
                 <w:sz w:val="24"/>
                 <w:szCs w:val="24"/>
               </w:rPr>
-              <w:t xml:space="preserve"> dan pembuatan </w:t>
+              <w:t xml:space="preserve"> dan </w:t>
+            </w:r>
+            <w:proofErr w:type="spellStart"/>
+            <w:r>
+              <w:rPr>
+                <w:rFonts w:ascii="Times New Roman" w:eastAsia="Times New Roman" w:hAnsi="Times New Roman" w:cs="Times New Roman"/>
+                <w:color w:val="000000"/>
+                <w:sz w:val="24"/>
+                <w:szCs w:val="24"/>
+              </w:rPr>
+              <w:t>pembuatan</w:t>
+            </w:r>
+            <w:proofErr w:type="spellEnd"/>
+            <w:r>
+              <w:rPr>
+                <w:rFonts w:ascii="Times New Roman" w:eastAsia="Times New Roman" w:hAnsi="Times New Roman" w:cs="Times New Roman"/>
+                <w:color w:val="000000"/>
+                <w:sz w:val="24"/>
+                <w:szCs w:val="24"/>
+              </w:rPr>
+              <w:t xml:space="preserve"> </w:t>
             </w:r>
             <w:proofErr w:type="spellStart"/>
             <w:r>
@@ -22550,7 +22914,27 @@
                 <w:sz w:val="24"/>
                 <w:szCs w:val="24"/>
               </w:rPr>
-              <w:t xml:space="preserve"> dan pembuatan </w:t>
+              <w:t xml:space="preserve"> dan </w:t>
+            </w:r>
+            <w:proofErr w:type="spellStart"/>
+            <w:r>
+              <w:rPr>
+                <w:rFonts w:ascii="Times New Roman" w:eastAsia="Times New Roman" w:hAnsi="Times New Roman" w:cs="Times New Roman"/>
+                <w:color w:val="000000"/>
+                <w:sz w:val="24"/>
+                <w:szCs w:val="24"/>
+              </w:rPr>
+              <w:t>pembuatan</w:t>
+            </w:r>
+            <w:proofErr w:type="spellEnd"/>
+            <w:r>
+              <w:rPr>
+                <w:rFonts w:ascii="Times New Roman" w:eastAsia="Times New Roman" w:hAnsi="Times New Roman" w:cs="Times New Roman"/>
+                <w:color w:val="000000"/>
+                <w:sz w:val="24"/>
+                <w:szCs w:val="24"/>
+              </w:rPr>
+              <w:t xml:space="preserve"> </w:t>
             </w:r>
             <w:proofErr w:type="spellStart"/>
             <w:r>
@@ -22641,8 +23025,24 @@
     </w:tbl>
     <w:p>
       <w:pPr>
-        <w:pStyle w:val="NoSpacing"/>
-        <w:spacing w:line="480" w:lineRule="auto"/>
+        <w:rPr>
+          <w:rFonts w:ascii="Times New Roman" w:hAnsi="Times New Roman" w:cs="Times New Roman"/>
+          <w:b/>
+          <w:bCs/>
+          <w:sz w:val="24"/>
+          <w:szCs w:val="24"/>
+        </w:rPr>
+        <w:sectPr>
+          <w:type w:val="continuous"/>
+          <w:pgSz w:w="18711" w:h="11907" w:orient="landscape" w:code="9"/>
+          <w:pgMar w:top="720" w:right="720" w:bottom="720" w:left="720" w:header="720" w:footer="720" w:gutter="0"/>
+          <w:cols w:space="720"/>
+          <w:docGrid w:linePitch="360"/>
+        </w:sectPr>
+      </w:pPr>
+    </w:p>
+    <w:p>
+      <w:pPr>
         <w:rPr>
           <w:rFonts w:ascii="Times New Roman" w:hAnsi="Times New Roman" w:cs="Times New Roman"/>
           <w:b/>
@@ -22653,8 +23053,7 @@
       </w:pPr>
     </w:p>
     <w:sectPr>
-      <w:type w:val="continuous"/>
-      <w:pgSz w:w="18711" w:h="11907" w:orient="landscape" w:code="9"/>
+      <w:pgSz w:w="11907" w:h="18711" w:code="9"/>
       <w:pgMar w:top="720" w:right="720" w:bottom="720" w:left="720" w:header="720" w:footer="720" w:gutter="0"/>
       <w:cols w:space="720"/>
       <w:docGrid w:linePitch="360"/>
@@ -23020,16 +23419,16 @@
       </w:pPr>
     </w:lvl>
   </w:abstractNum>
-  <w:num w:numId="1">
+  <w:num w:numId="1" w16cid:durableId="1960647042">
     <w:abstractNumId w:val="2"/>
   </w:num>
-  <w:num w:numId="2">
+  <w:num w:numId="2" w16cid:durableId="162940881">
     <w:abstractNumId w:val="3"/>
   </w:num>
-  <w:num w:numId="3">
+  <w:num w:numId="3" w16cid:durableId="1223952145">
     <w:abstractNumId w:val="1"/>
   </w:num>
-  <w:num w:numId="4">
+  <w:num w:numId="4" w16cid:durableId="755396000">
     <w:abstractNumId w:val="0"/>
   </w:num>
 </w:numbering>

</xml_diff>